<commit_message>
modified the JenkinsFile and added test functionality
</commit_message>
<xml_diff>
--- a/instructions.docx
+++ b/instructions.docx
@@ -815,6 +815,132 @@
         <w:spacing w:before="0" w:beforeAutospacing="0" w:after="0" w:afterAutospacing="0"/>
         <w:textAlignment w:val="baseline"/>
         <w:rPr>
+          <w:rStyle w:val="eop"/>
+          <w:rFonts w:ascii="Calibri" w:hAnsi="Calibri" w:cs="Calibri"/>
+          <w:sz w:val="28"/>
+          <w:szCs w:val="28"/>
+        </w:rPr>
+      </w:pPr>
+      <w:r>
+        <w:rPr>
+          <w:rStyle w:val="eop"/>
+          <w:rFonts w:ascii="Calibri" w:hAnsi="Calibri" w:cs="Calibri"/>
+          <w:sz w:val="28"/>
+          <w:szCs w:val="28"/>
+        </w:rPr>
+        <w:t> </w:t>
+      </w:r>
+    </w:p>
+    <w:p>
+      <w:pPr>
+        <w:pStyle w:val="paragraph"/>
+        <w:spacing w:before="0" w:beforeAutospacing="0" w:after="0" w:afterAutospacing="0"/>
+        <w:textAlignment w:val="baseline"/>
+        <w:rPr>
+          <w:rStyle w:val="eop"/>
+          <w:rFonts w:ascii="Calibri" w:hAnsi="Calibri" w:cs="Calibri"/>
+          <w:sz w:val="28"/>
+          <w:szCs w:val="28"/>
+        </w:rPr>
+      </w:pPr>
+    </w:p>
+    <w:p>
+      <w:pPr>
+        <w:pStyle w:val="paragraph"/>
+        <w:spacing w:before="0" w:beforeAutospacing="0" w:after="0" w:afterAutospacing="0"/>
+        <w:textAlignment w:val="baseline"/>
+        <w:rPr>
+          <w:rStyle w:val="eop"/>
+          <w:rFonts w:ascii="Calibri" w:hAnsi="Calibri" w:cs="Calibri"/>
+          <w:sz w:val="28"/>
+          <w:szCs w:val="28"/>
+        </w:rPr>
+      </w:pPr>
+    </w:p>
+    <w:p>
+      <w:pPr>
+        <w:pStyle w:val="paragraph"/>
+        <w:spacing w:before="0" w:beforeAutospacing="0" w:after="0" w:afterAutospacing="0"/>
+        <w:textAlignment w:val="baseline"/>
+        <w:rPr>
+          <w:rStyle w:val="eop"/>
+          <w:rFonts w:ascii="Calibri" w:hAnsi="Calibri" w:cs="Calibri"/>
+          <w:sz w:val="28"/>
+          <w:szCs w:val="28"/>
+        </w:rPr>
+      </w:pPr>
+    </w:p>
+    <w:p>
+      <w:pPr>
+        <w:pStyle w:val="paragraph"/>
+        <w:spacing w:before="0" w:beforeAutospacing="0" w:after="0" w:afterAutospacing="0"/>
+        <w:textAlignment w:val="baseline"/>
+        <w:rPr>
+          <w:rStyle w:val="eop"/>
+          <w:rFonts w:ascii="Calibri" w:hAnsi="Calibri" w:cs="Calibri"/>
+          <w:sz w:val="28"/>
+          <w:szCs w:val="28"/>
+        </w:rPr>
+      </w:pPr>
+    </w:p>
+    <w:p>
+      <w:pPr>
+        <w:pStyle w:val="paragraph"/>
+        <w:spacing w:before="0" w:beforeAutospacing="0" w:after="0" w:afterAutospacing="0"/>
+        <w:textAlignment w:val="baseline"/>
+        <w:rPr>
+          <w:rStyle w:val="eop"/>
+          <w:rFonts w:ascii="Calibri" w:hAnsi="Calibri" w:cs="Calibri"/>
+          <w:sz w:val="28"/>
+          <w:szCs w:val="28"/>
+        </w:rPr>
+      </w:pPr>
+    </w:p>
+    <w:p>
+      <w:pPr>
+        <w:pStyle w:val="paragraph"/>
+        <w:spacing w:before="0" w:beforeAutospacing="0" w:after="0" w:afterAutospacing="0"/>
+        <w:textAlignment w:val="baseline"/>
+        <w:rPr>
+          <w:rStyle w:val="eop"/>
+          <w:rFonts w:ascii="Calibri" w:hAnsi="Calibri" w:cs="Calibri"/>
+          <w:sz w:val="28"/>
+          <w:szCs w:val="28"/>
+        </w:rPr>
+      </w:pPr>
+    </w:p>
+    <w:p>
+      <w:pPr>
+        <w:pStyle w:val="paragraph"/>
+        <w:spacing w:before="0" w:beforeAutospacing="0" w:after="0" w:afterAutospacing="0"/>
+        <w:textAlignment w:val="baseline"/>
+        <w:rPr>
+          <w:rStyle w:val="eop"/>
+          <w:rFonts w:ascii="Calibri" w:hAnsi="Calibri" w:cs="Calibri"/>
+          <w:sz w:val="28"/>
+          <w:szCs w:val="28"/>
+        </w:rPr>
+      </w:pPr>
+    </w:p>
+    <w:p>
+      <w:pPr>
+        <w:pStyle w:val="paragraph"/>
+        <w:spacing w:before="0" w:beforeAutospacing="0" w:after="0" w:afterAutospacing="0"/>
+        <w:textAlignment w:val="baseline"/>
+        <w:rPr>
+          <w:rStyle w:val="eop"/>
+          <w:rFonts w:ascii="Calibri" w:hAnsi="Calibri" w:cs="Calibri"/>
+          <w:sz w:val="28"/>
+          <w:szCs w:val="28"/>
+        </w:rPr>
+      </w:pPr>
+    </w:p>
+    <w:p>
+      <w:pPr>
+        <w:pStyle w:val="paragraph"/>
+        <w:spacing w:before="0" w:beforeAutospacing="0" w:after="0" w:afterAutospacing="0"/>
+        <w:textAlignment w:val="baseline"/>
+        <w:rPr>
           <w:rFonts w:ascii="Segoe UI" w:hAnsi="Segoe UI" w:cs="Segoe UI"/>
           <w:sz w:val="18"/>
           <w:szCs w:val="18"/>
@@ -827,30 +953,553 @@
           <w:sz w:val="28"/>
           <w:szCs w:val="28"/>
         </w:rPr>
+        <w:lastRenderedPageBreak/>
         <w:t> </w:t>
       </w:r>
-    </w:p>
-    <w:p>
-      <w:pPr>
-        <w:pStyle w:val="paragraph"/>
-        <w:spacing w:before="0" w:beforeAutospacing="0" w:after="0" w:afterAutospacing="0"/>
-        <w:textAlignment w:val="baseline"/>
-        <w:rPr>
-          <w:rFonts w:ascii="Segoe UI" w:hAnsi="Segoe UI" w:cs="Segoe UI"/>
-          <w:sz w:val="18"/>
-          <w:szCs w:val="18"/>
-        </w:rPr>
-      </w:pPr>
-      <w:r>
-        <w:rPr>
-          <w:rStyle w:val="eop"/>
-          <w:rFonts w:ascii="Calibri" w:hAnsi="Calibri" w:cs="Calibri"/>
-          <w:sz w:val="28"/>
-          <w:szCs w:val="28"/>
-        </w:rPr>
-        <w:t> </w:t>
-      </w:r>
-    </w:p>
+      <w:r>
+        <w:rPr>
+          <w:rStyle w:val="eop"/>
+          <w:rFonts w:ascii="Calibri" w:hAnsi="Calibri" w:cs="Calibri"/>
+          <w:sz w:val="28"/>
+          <w:szCs w:val="28"/>
+        </w:rPr>
+        <w:t xml:space="preserve">Instructions of the CI/CD Pipeline using AWS EC2 Instance, Docker, Jenkins, GitHub, </w:t>
+      </w:r>
+      <w:proofErr w:type="spellStart"/>
+      <w:r>
+        <w:rPr>
+          <w:rStyle w:val="eop"/>
+          <w:rFonts w:ascii="Calibri" w:hAnsi="Calibri" w:cs="Calibri"/>
+          <w:sz w:val="28"/>
+          <w:szCs w:val="28"/>
+        </w:rPr>
+        <w:t>DockerHub</w:t>
+      </w:r>
+      <w:proofErr w:type="spellEnd"/>
+      <w:r>
+        <w:rPr>
+          <w:noProof/>
+        </w:rPr>
+        <w:drawing>
+          <wp:inline distT="0" distB="0" distL="0" distR="0" wp14:anchorId="62F9F847" wp14:editId="127080A3">
+            <wp:extent cx="5943600" cy="3343275"/>
+            <wp:effectExtent l="0" t="0" r="0" b="9525"/>
+            <wp:docPr id="4" name="Picture 4"/>
+            <wp:cNvGraphicFramePr>
+              <a:graphicFrameLocks xmlns:a="http://schemas.openxmlformats.org/drawingml/2006/main" noChangeAspect="1"/>
+            </wp:cNvGraphicFramePr>
+            <a:graphic xmlns:a="http://schemas.openxmlformats.org/drawingml/2006/main">
+              <a:graphicData uri="http://schemas.openxmlformats.org/drawingml/2006/picture">
+                <pic:pic xmlns:pic="http://schemas.openxmlformats.org/drawingml/2006/picture">
+                  <pic:nvPicPr>
+                    <pic:cNvPr id="1" name=""/>
+                    <pic:cNvPicPr/>
+                  </pic:nvPicPr>
+                  <pic:blipFill>
+                    <a:blip r:embed="rId8"/>
+                    <a:stretch>
+                      <a:fillRect/>
+                    </a:stretch>
+                  </pic:blipFill>
+                  <pic:spPr>
+                    <a:xfrm>
+                      <a:off x="0" y="0"/>
+                      <a:ext cx="5943600" cy="3343275"/>
+                    </a:xfrm>
+                    <a:prstGeom prst="rect">
+                      <a:avLst/>
+                    </a:prstGeom>
+                  </pic:spPr>
+                </pic:pic>
+              </a:graphicData>
+            </a:graphic>
+          </wp:inline>
+        </w:drawing>
+      </w:r>
+    </w:p>
+    <w:p>
+      <w:r>
+        <w:t>Console of the app</w:t>
+      </w:r>
+    </w:p>
+    <w:p>
+      <w:r>
+        <w:rPr>
+          <w:noProof/>
+        </w:rPr>
+        <w:drawing>
+          <wp:inline distT="0" distB="0" distL="0" distR="0" wp14:anchorId="1BAD6921" wp14:editId="5F68BB6D">
+            <wp:extent cx="5943600" cy="3343275"/>
+            <wp:effectExtent l="0" t="0" r="0" b="9525"/>
+            <wp:docPr id="3" name="Picture 3"/>
+            <wp:cNvGraphicFramePr>
+              <a:graphicFrameLocks xmlns:a="http://schemas.openxmlformats.org/drawingml/2006/main" noChangeAspect="1"/>
+            </wp:cNvGraphicFramePr>
+            <a:graphic xmlns:a="http://schemas.openxmlformats.org/drawingml/2006/main">
+              <a:graphicData uri="http://schemas.openxmlformats.org/drawingml/2006/picture">
+                <pic:pic xmlns:pic="http://schemas.openxmlformats.org/drawingml/2006/picture">
+                  <pic:nvPicPr>
+                    <pic:cNvPr id="1" name=""/>
+                    <pic:cNvPicPr/>
+                  </pic:nvPicPr>
+                  <pic:blipFill>
+                    <a:blip r:embed="rId9"/>
+                    <a:stretch>
+                      <a:fillRect/>
+                    </a:stretch>
+                  </pic:blipFill>
+                  <pic:spPr>
+                    <a:xfrm>
+                      <a:off x="0" y="0"/>
+                      <a:ext cx="5943600" cy="3343275"/>
+                    </a:xfrm>
+                    <a:prstGeom prst="rect">
+                      <a:avLst/>
+                    </a:prstGeom>
+                  </pic:spPr>
+                </pic:pic>
+              </a:graphicData>
+            </a:graphic>
+          </wp:inline>
+        </w:drawing>
+      </w:r>
+    </w:p>
+    <w:p/>
+    <w:p/>
+    <w:p>
+      <w:r>
+        <w:rPr>
+          <w:noProof/>
+        </w:rPr>
+        <w:lastRenderedPageBreak/>
+        <w:drawing>
+          <wp:inline distT="0" distB="0" distL="0" distR="0" wp14:anchorId="02C05633" wp14:editId="2CC35A9F">
+            <wp:extent cx="5943600" cy="3343275"/>
+            <wp:effectExtent l="0" t="0" r="0" b="9525"/>
+            <wp:docPr id="5" name="Picture 5"/>
+            <wp:cNvGraphicFramePr>
+              <a:graphicFrameLocks xmlns:a="http://schemas.openxmlformats.org/drawingml/2006/main" noChangeAspect="1"/>
+            </wp:cNvGraphicFramePr>
+            <a:graphic xmlns:a="http://schemas.openxmlformats.org/drawingml/2006/main">
+              <a:graphicData uri="http://schemas.openxmlformats.org/drawingml/2006/picture">
+                <pic:pic xmlns:pic="http://schemas.openxmlformats.org/drawingml/2006/picture">
+                  <pic:nvPicPr>
+                    <pic:cNvPr id="1" name=""/>
+                    <pic:cNvPicPr/>
+                  </pic:nvPicPr>
+                  <pic:blipFill>
+                    <a:blip r:embed="rId10"/>
+                    <a:stretch>
+                      <a:fillRect/>
+                    </a:stretch>
+                  </pic:blipFill>
+                  <pic:spPr>
+                    <a:xfrm>
+                      <a:off x="0" y="0"/>
+                      <a:ext cx="5943600" cy="3343275"/>
+                    </a:xfrm>
+                    <a:prstGeom prst="rect">
+                      <a:avLst/>
+                    </a:prstGeom>
+                  </pic:spPr>
+                </pic:pic>
+              </a:graphicData>
+            </a:graphic>
+          </wp:inline>
+        </w:drawing>
+      </w:r>
+    </w:p>
+    <w:p>
+      <w:proofErr w:type="spellStart"/>
+      <w:r>
+        <w:t>Jenkinsfile</w:t>
+      </w:r>
+      <w:proofErr w:type="spellEnd"/>
+    </w:p>
+    <w:p/>
+    <w:p>
+      <w:r>
+        <w:rPr>
+          <w:noProof/>
+        </w:rPr>
+        <w:drawing>
+          <wp:inline distT="0" distB="0" distL="0" distR="0" wp14:anchorId="45A5E1EF" wp14:editId="36E87920">
+            <wp:extent cx="5943600" cy="3343275"/>
+            <wp:effectExtent l="0" t="0" r="0" b="9525"/>
+            <wp:docPr id="6" name="Picture 6"/>
+            <wp:cNvGraphicFramePr>
+              <a:graphicFrameLocks xmlns:a="http://schemas.openxmlformats.org/drawingml/2006/main" noChangeAspect="1"/>
+            </wp:cNvGraphicFramePr>
+            <a:graphic xmlns:a="http://schemas.openxmlformats.org/drawingml/2006/main">
+              <a:graphicData uri="http://schemas.openxmlformats.org/drawingml/2006/picture">
+                <pic:pic xmlns:pic="http://schemas.openxmlformats.org/drawingml/2006/picture">
+                  <pic:nvPicPr>
+                    <pic:cNvPr id="1" name=""/>
+                    <pic:cNvPicPr/>
+                  </pic:nvPicPr>
+                  <pic:blipFill>
+                    <a:blip r:embed="rId11"/>
+                    <a:stretch>
+                      <a:fillRect/>
+                    </a:stretch>
+                  </pic:blipFill>
+                  <pic:spPr>
+                    <a:xfrm>
+                      <a:off x="0" y="0"/>
+                      <a:ext cx="5943600" cy="3343275"/>
+                    </a:xfrm>
+                    <a:prstGeom prst="rect">
+                      <a:avLst/>
+                    </a:prstGeom>
+                  </pic:spPr>
+                </pic:pic>
+              </a:graphicData>
+            </a:graphic>
+          </wp:inline>
+        </w:drawing>
+      </w:r>
+    </w:p>
+    <w:p>
+      <w:r>
+        <w:t>Terminal for pushing code to GitHub</w:t>
+      </w:r>
+    </w:p>
+    <w:p/>
+    <w:p>
+      <w:r>
+        <w:rPr>
+          <w:noProof/>
+        </w:rPr>
+        <w:lastRenderedPageBreak/>
+        <w:drawing>
+          <wp:inline distT="0" distB="0" distL="0" distR="0" wp14:anchorId="5AE4213B" wp14:editId="6AEF2942">
+            <wp:extent cx="5943600" cy="3343275"/>
+            <wp:effectExtent l="0" t="0" r="0" b="9525"/>
+            <wp:docPr id="7" name="Picture 7"/>
+            <wp:cNvGraphicFramePr>
+              <a:graphicFrameLocks xmlns:a="http://schemas.openxmlformats.org/drawingml/2006/main" noChangeAspect="1"/>
+            </wp:cNvGraphicFramePr>
+            <a:graphic xmlns:a="http://schemas.openxmlformats.org/drawingml/2006/main">
+              <a:graphicData uri="http://schemas.openxmlformats.org/drawingml/2006/picture">
+                <pic:pic xmlns:pic="http://schemas.openxmlformats.org/drawingml/2006/picture">
+                  <pic:nvPicPr>
+                    <pic:cNvPr id="1" name=""/>
+                    <pic:cNvPicPr/>
+                  </pic:nvPicPr>
+                  <pic:blipFill>
+                    <a:blip r:embed="rId12"/>
+                    <a:stretch>
+                      <a:fillRect/>
+                    </a:stretch>
+                  </pic:blipFill>
+                  <pic:spPr>
+                    <a:xfrm>
+                      <a:off x="0" y="0"/>
+                      <a:ext cx="5943600" cy="3343275"/>
+                    </a:xfrm>
+                    <a:prstGeom prst="rect">
+                      <a:avLst/>
+                    </a:prstGeom>
+                  </pic:spPr>
+                </pic:pic>
+              </a:graphicData>
+            </a:graphic>
+          </wp:inline>
+        </w:drawing>
+      </w:r>
+    </w:p>
+    <w:p>
+      <w:r>
+        <w:t>GitHub repo with all the codes and access tokens assigned to it</w:t>
+      </w:r>
+    </w:p>
+    <w:p/>
+    <w:p>
+      <w:r>
+        <w:rPr>
+          <w:noProof/>
+        </w:rPr>
+        <w:drawing>
+          <wp:inline distT="0" distB="0" distL="0" distR="0" wp14:anchorId="5ACB229A" wp14:editId="4129FD56">
+            <wp:extent cx="5943600" cy="3343275"/>
+            <wp:effectExtent l="0" t="0" r="0" b="9525"/>
+            <wp:docPr id="9" name="Picture 9"/>
+            <wp:cNvGraphicFramePr>
+              <a:graphicFrameLocks xmlns:a="http://schemas.openxmlformats.org/drawingml/2006/main" noChangeAspect="1"/>
+            </wp:cNvGraphicFramePr>
+            <a:graphic xmlns:a="http://schemas.openxmlformats.org/drawingml/2006/main">
+              <a:graphicData uri="http://schemas.openxmlformats.org/drawingml/2006/picture">
+                <pic:pic xmlns:pic="http://schemas.openxmlformats.org/drawingml/2006/picture">
+                  <pic:nvPicPr>
+                    <pic:cNvPr id="1" name=""/>
+                    <pic:cNvPicPr/>
+                  </pic:nvPicPr>
+                  <pic:blipFill>
+                    <a:blip r:embed="rId13"/>
+                    <a:stretch>
+                      <a:fillRect/>
+                    </a:stretch>
+                  </pic:blipFill>
+                  <pic:spPr>
+                    <a:xfrm>
+                      <a:off x="0" y="0"/>
+                      <a:ext cx="5943600" cy="3343275"/>
+                    </a:xfrm>
+                    <a:prstGeom prst="rect">
+                      <a:avLst/>
+                    </a:prstGeom>
+                  </pic:spPr>
+                </pic:pic>
+              </a:graphicData>
+            </a:graphic>
+          </wp:inline>
+        </w:drawing>
+      </w:r>
+    </w:p>
+    <w:p>
+      <w:r>
+        <w:t xml:space="preserve">EC2 Instance configured with Docker and Jenkins </w:t>
+      </w:r>
+    </w:p>
+    <w:p/>
+    <w:p>
+      <w:r>
+        <w:rPr>
+          <w:noProof/>
+        </w:rPr>
+        <w:lastRenderedPageBreak/>
+        <w:drawing>
+          <wp:inline distT="0" distB="0" distL="0" distR="0" wp14:anchorId="50BEB6B0" wp14:editId="3765F816">
+            <wp:extent cx="5943600" cy="3343275"/>
+            <wp:effectExtent l="0" t="0" r="0" b="9525"/>
+            <wp:docPr id="10" name="Picture 10"/>
+            <wp:cNvGraphicFramePr>
+              <a:graphicFrameLocks xmlns:a="http://schemas.openxmlformats.org/drawingml/2006/main" noChangeAspect="1"/>
+            </wp:cNvGraphicFramePr>
+            <a:graphic xmlns:a="http://schemas.openxmlformats.org/drawingml/2006/main">
+              <a:graphicData uri="http://schemas.openxmlformats.org/drawingml/2006/picture">
+                <pic:pic xmlns:pic="http://schemas.openxmlformats.org/drawingml/2006/picture">
+                  <pic:nvPicPr>
+                    <pic:cNvPr id="1" name=""/>
+                    <pic:cNvPicPr/>
+                  </pic:nvPicPr>
+                  <pic:blipFill>
+                    <a:blip r:embed="rId14"/>
+                    <a:stretch>
+                      <a:fillRect/>
+                    </a:stretch>
+                  </pic:blipFill>
+                  <pic:spPr>
+                    <a:xfrm>
+                      <a:off x="0" y="0"/>
+                      <a:ext cx="5943600" cy="3343275"/>
+                    </a:xfrm>
+                    <a:prstGeom prst="rect">
+                      <a:avLst/>
+                    </a:prstGeom>
+                  </pic:spPr>
+                </pic:pic>
+              </a:graphicData>
+            </a:graphic>
+          </wp:inline>
+        </w:drawing>
+      </w:r>
+    </w:p>
+    <w:p>
+      <w:r>
+        <w:t>Jenkins and docker running on EC2 Instance</w:t>
+      </w:r>
+    </w:p>
+    <w:p/>
+    <w:p>
+      <w:r>
+        <w:rPr>
+          <w:noProof/>
+        </w:rPr>
+        <w:drawing>
+          <wp:inline distT="0" distB="0" distL="0" distR="0" wp14:anchorId="49652125" wp14:editId="647984F2">
+            <wp:extent cx="5943600" cy="3343275"/>
+            <wp:effectExtent l="0" t="0" r="0" b="9525"/>
+            <wp:docPr id="8" name="Picture 8"/>
+            <wp:cNvGraphicFramePr>
+              <a:graphicFrameLocks xmlns:a="http://schemas.openxmlformats.org/drawingml/2006/main" noChangeAspect="1"/>
+            </wp:cNvGraphicFramePr>
+            <a:graphic xmlns:a="http://schemas.openxmlformats.org/drawingml/2006/main">
+              <a:graphicData uri="http://schemas.openxmlformats.org/drawingml/2006/picture">
+                <pic:pic xmlns:pic="http://schemas.openxmlformats.org/drawingml/2006/picture">
+                  <pic:nvPicPr>
+                    <pic:cNvPr id="1" name=""/>
+                    <pic:cNvPicPr/>
+                  </pic:nvPicPr>
+                  <pic:blipFill>
+                    <a:blip r:embed="rId15"/>
+                    <a:stretch>
+                      <a:fillRect/>
+                    </a:stretch>
+                  </pic:blipFill>
+                  <pic:spPr>
+                    <a:xfrm>
+                      <a:off x="0" y="0"/>
+                      <a:ext cx="5943600" cy="3343275"/>
+                    </a:xfrm>
+                    <a:prstGeom prst="rect">
+                      <a:avLst/>
+                    </a:prstGeom>
+                  </pic:spPr>
+                </pic:pic>
+              </a:graphicData>
+            </a:graphic>
+          </wp:inline>
+        </w:drawing>
+      </w:r>
+    </w:p>
+    <w:p>
+      <w:proofErr w:type="spellStart"/>
+      <w:r>
+        <w:t>Dockerhub</w:t>
+      </w:r>
+      <w:proofErr w:type="spellEnd"/>
+      <w:r>
+        <w:t xml:space="preserve"> credentials added to </w:t>
+      </w:r>
+      <w:proofErr w:type="spellStart"/>
+      <w:r>
+        <w:t>jenkins</w:t>
+      </w:r>
+      <w:proofErr w:type="spellEnd"/>
+    </w:p>
+    <w:p/>
+    <w:p>
+      <w:r>
+        <w:rPr>
+          <w:noProof/>
+        </w:rPr>
+        <w:lastRenderedPageBreak/>
+        <w:drawing>
+          <wp:inline distT="0" distB="0" distL="0" distR="0" wp14:anchorId="16DC2223" wp14:editId="7EC1B373">
+            <wp:extent cx="5943600" cy="3343275"/>
+            <wp:effectExtent l="0" t="0" r="0" b="9525"/>
+            <wp:docPr id="11" name="Picture 11"/>
+            <wp:cNvGraphicFramePr>
+              <a:graphicFrameLocks xmlns:a="http://schemas.openxmlformats.org/drawingml/2006/main" noChangeAspect="1"/>
+            </wp:cNvGraphicFramePr>
+            <a:graphic xmlns:a="http://schemas.openxmlformats.org/drawingml/2006/main">
+              <a:graphicData uri="http://schemas.openxmlformats.org/drawingml/2006/picture">
+                <pic:pic xmlns:pic="http://schemas.openxmlformats.org/drawingml/2006/picture">
+                  <pic:nvPicPr>
+                    <pic:cNvPr id="1" name=""/>
+                    <pic:cNvPicPr/>
+                  </pic:nvPicPr>
+                  <pic:blipFill>
+                    <a:blip r:embed="rId16"/>
+                    <a:stretch>
+                      <a:fillRect/>
+                    </a:stretch>
+                  </pic:blipFill>
+                  <pic:spPr>
+                    <a:xfrm>
+                      <a:off x="0" y="0"/>
+                      <a:ext cx="5943600" cy="3343275"/>
+                    </a:xfrm>
+                    <a:prstGeom prst="rect">
+                      <a:avLst/>
+                    </a:prstGeom>
+                  </pic:spPr>
+                </pic:pic>
+              </a:graphicData>
+            </a:graphic>
+          </wp:inline>
+        </w:drawing>
+      </w:r>
+    </w:p>
+    <w:p>
+      <w:r>
+        <w:t>Successfully run the Pipeline</w:t>
+      </w:r>
+    </w:p>
+    <w:p/>
+    <w:p>
+      <w:r>
+        <w:rPr>
+          <w:noProof/>
+        </w:rPr>
+        <w:drawing>
+          <wp:inline distT="0" distB="0" distL="0" distR="0" wp14:anchorId="798C6D91" wp14:editId="79EEB525">
+            <wp:extent cx="5943600" cy="3343275"/>
+            <wp:effectExtent l="0" t="0" r="0" b="9525"/>
+            <wp:docPr id="12" name="Picture 12"/>
+            <wp:cNvGraphicFramePr>
+              <a:graphicFrameLocks xmlns:a="http://schemas.openxmlformats.org/drawingml/2006/main" noChangeAspect="1"/>
+            </wp:cNvGraphicFramePr>
+            <a:graphic xmlns:a="http://schemas.openxmlformats.org/drawingml/2006/main">
+              <a:graphicData uri="http://schemas.openxmlformats.org/drawingml/2006/picture">
+                <pic:pic xmlns:pic="http://schemas.openxmlformats.org/drawingml/2006/picture">
+                  <pic:nvPicPr>
+                    <pic:cNvPr id="1" name=""/>
+                    <pic:cNvPicPr/>
+                  </pic:nvPicPr>
+                  <pic:blipFill>
+                    <a:blip r:embed="rId17"/>
+                    <a:stretch>
+                      <a:fillRect/>
+                    </a:stretch>
+                  </pic:blipFill>
+                  <pic:spPr>
+                    <a:xfrm>
+                      <a:off x="0" y="0"/>
+                      <a:ext cx="5943600" cy="3343275"/>
+                    </a:xfrm>
+                    <a:prstGeom prst="rect">
+                      <a:avLst/>
+                    </a:prstGeom>
+                  </pic:spPr>
+                </pic:pic>
+              </a:graphicData>
+            </a:graphic>
+          </wp:inline>
+        </w:drawing>
+      </w:r>
+    </w:p>
+    <w:p/>
+    <w:p>
+      <w:r>
+        <w:t xml:space="preserve">Successfully </w:t>
+      </w:r>
+      <w:r>
+        <w:t xml:space="preserve">created repo on </w:t>
+      </w:r>
+      <w:proofErr w:type="spellStart"/>
+      <w:r>
+        <w:t>dockerhub</w:t>
+      </w:r>
+      <w:proofErr w:type="spellEnd"/>
+      <w:r>
+        <w:t xml:space="preserve"> and in the second iteration updated the </w:t>
+      </w:r>
+      <w:proofErr w:type="spellStart"/>
+      <w:r>
+        <w:t>DockerHub</w:t>
+      </w:r>
+      <w:proofErr w:type="spellEnd"/>
+      <w:r>
+        <w:t xml:space="preserve"> Images </w:t>
+      </w:r>
+    </w:p>
+    <w:p/>
+    <w:p/>
+    <w:p/>
+    <w:p/>
+    <w:p/>
+    <w:p/>
+    <w:p/>
+    <w:p/>
+    <w:p/>
+    <w:p/>
+    <w:p/>
+    <w:p/>
+    <w:p/>
+    <w:p/>
+    <w:p/>
     <w:p/>
     <w:sectPr>
       <w:pgSz w:w="12240" w:h="15840"/>

</xml_diff>